<commit_message>
doug is the man
</commit_message>
<xml_diff>
--- a/Design.docx
+++ b/Design.docx
@@ -1,6 +1,6 @@
 
 <file path=word/document.xml><?xml version="1.0" encoding="utf-8"?>
-<w:document xmlns:wpc="http://schemas.microsoft.com/office/word/2010/wordprocessingCanvas" xmlns:mo="http://schemas.microsoft.com/office/mac/office/2008/main" xmlns:mc="http://schemas.openxmlformats.org/markup-compatibility/2006" xmlns:mv="urn:schemas-microsoft-com:mac:vml" xmlns:o="urn:schemas-microsoft-com:office:office" xmlns:r="http://schemas.openxmlformats.org/officeDocument/2006/relationships" xmlns:m="http://schemas.openxmlformats.org/officeDocument/2006/math" xmlns:v="urn:schemas-microsoft-com:vml" xmlns:wp14="http://schemas.microsoft.com/office/word/2010/wordprocessingDrawing" xmlns:wp="http://schemas.openxmlformats.org/drawingml/2006/wordprocessingDrawing" xmlns:w10="urn:schemas-microsoft-com:office:word" xmlns:w="http://schemas.openxmlformats.org/wordprocessingml/2006/main" xmlns:w14="http://schemas.microsoft.com/office/word/2010/wordml" xmlns:wpg="http://schemas.microsoft.com/office/word/2010/wordprocessingGroup" xmlns:wpi="http://schemas.microsoft.com/office/word/2010/wordprocessingInk" xmlns:wne="http://schemas.microsoft.com/office/word/2006/wordml" xmlns:wps="http://schemas.microsoft.com/office/word/2010/wordprocessingShape" mc:Ignorable="w14 wp14">
+<w:document xmlns:wpc="http://schemas.microsoft.com/office/word/2010/wordprocessingCanvas" xmlns:mc="http://schemas.openxmlformats.org/markup-compatibility/2006" xmlns:o="urn:schemas-microsoft-com:office:office" xmlns:r="http://schemas.openxmlformats.org/officeDocument/2006/relationships" xmlns:m="http://schemas.openxmlformats.org/officeDocument/2006/math" xmlns:v="urn:schemas-microsoft-com:vml" xmlns:wp14="http://schemas.microsoft.com/office/word/2010/wordprocessingDrawing" xmlns:wp="http://schemas.openxmlformats.org/drawingml/2006/wordprocessingDrawing" xmlns:w10="urn:schemas-microsoft-com:office:word" xmlns:w="http://schemas.openxmlformats.org/wordprocessingml/2006/main" xmlns:w14="http://schemas.microsoft.com/office/word/2010/wordml" xmlns:wpg="http://schemas.microsoft.com/office/word/2010/wordprocessingGroup" xmlns:wpi="http://schemas.microsoft.com/office/word/2010/wordprocessingInk" xmlns:wne="http://schemas.microsoft.com/office/word/2006/wordml" xmlns:wps="http://schemas.microsoft.com/office/word/2010/wordprocessingShape" mc:Ignorable="w14 wp14">
   <w:body>
     <w:p>
       <w:r>
@@ -16,22 +16,24 @@
       <w:r>
         <w:t>Doug Hitchcock</w:t>
       </w:r>
-    </w:p>
-    <w:p>
-      <w:r>
-        <w:t>Ethan Hayes</w:t>
-      </w:r>
-    </w:p>
-    <w:p/>
-    <w:p>
-      <w:r>
-        <w:t>Specify the following:</w:t>
-      </w:r>
-    </w:p>
-    <w:p>
+      <w:r>
+        <w:t xml:space="preserve">  is the man</w:t>
+      </w:r>
       <w:bookmarkStart w:id="0" w:name="_GoBack"/>
       <w:bookmarkEnd w:id="0"/>
     </w:p>
+    <w:p>
+      <w:r>
+        <w:t>Ethan Hayes</w:t>
+      </w:r>
+    </w:p>
+    <w:p/>
+    <w:p>
+      <w:r>
+        <w:t>Specify the following:</w:t>
+      </w:r>
+    </w:p>
+    <w:p/>
     <w:p>
       <w:r>
         <w:t>Project Architecture</w:t>
@@ -146,7 +148,7 @@
     </w:rPrDefault>
     <w:pPrDefault/>
   </w:docDefaults>
-  <w:latentStyles w:defLockedState="0" w:defUIPriority="99" w:defSemiHidden="1" w:defUnhideWhenUsed="1" w:defQFormat="0" w:count="276">
+  <w:latentStyles w:defLockedState="0" w:defUIPriority="99" w:defSemiHidden="1" w:defUnhideWhenUsed="1" w:defQFormat="0" w:count="267">
     <w:lsdException w:name="Normal" w:semiHidden="0" w:uiPriority="0" w:unhideWhenUsed="0" w:qFormat="1"/>
     <w:lsdException w:name="heading 1" w:semiHidden="0" w:uiPriority="9" w:unhideWhenUsed="0" w:qFormat="1"/>
     <w:lsdException w:name="heading 2" w:uiPriority="9" w:qFormat="1"/>
@@ -320,7 +322,7 @@
 </file>
 
 <file path=word/stylesWithEffects.xml><?xml version="1.0" encoding="utf-8"?>
-<w:styles xmlns:wpc="http://schemas.microsoft.com/office/word/2010/wordprocessingCanvas" xmlns:mo="http://schemas.microsoft.com/office/mac/office/2008/main" xmlns:mc="http://schemas.openxmlformats.org/markup-compatibility/2006" xmlns:mv="urn:schemas-microsoft-com:mac:vml" xmlns:o="urn:schemas-microsoft-com:office:office" xmlns:r="http://schemas.openxmlformats.org/officeDocument/2006/relationships" xmlns:m="http://schemas.openxmlformats.org/officeDocument/2006/math" xmlns:v="urn:schemas-microsoft-com:vml" xmlns:wp14="http://schemas.microsoft.com/office/word/2010/wordprocessingDrawing" xmlns:wp="http://schemas.openxmlformats.org/drawingml/2006/wordprocessingDrawing" xmlns:w10="urn:schemas-microsoft-com:office:word" xmlns:w="http://schemas.openxmlformats.org/wordprocessingml/2006/main" xmlns:w14="http://schemas.microsoft.com/office/word/2010/wordml" xmlns:wpg="http://schemas.microsoft.com/office/word/2010/wordprocessingGroup" xmlns:wpi="http://schemas.microsoft.com/office/word/2010/wordprocessingInk" xmlns:wne="http://schemas.microsoft.com/office/word/2006/wordml" xmlns:wps="http://schemas.microsoft.com/office/word/2010/wordprocessingShape" mc:Ignorable="w14 wp14">
+<w:styles xmlns:wpc="http://schemas.microsoft.com/office/word/2010/wordprocessingCanvas" xmlns:mc="http://schemas.openxmlformats.org/markup-compatibility/2006" xmlns:o="urn:schemas-microsoft-com:office:office" xmlns:r="http://schemas.openxmlformats.org/officeDocument/2006/relationships" xmlns:m="http://schemas.openxmlformats.org/officeDocument/2006/math" xmlns:v="urn:schemas-microsoft-com:vml" xmlns:wp14="http://schemas.microsoft.com/office/word/2010/wordprocessingDrawing" xmlns:wp="http://schemas.openxmlformats.org/drawingml/2006/wordprocessingDrawing" xmlns:w10="urn:schemas-microsoft-com:office:word" xmlns:w="http://schemas.openxmlformats.org/wordprocessingml/2006/main" xmlns:w14="http://schemas.microsoft.com/office/word/2010/wordml" xmlns:wpg="http://schemas.microsoft.com/office/word/2010/wordprocessingGroup" xmlns:wpi="http://schemas.microsoft.com/office/word/2010/wordprocessingInk" xmlns:wne="http://schemas.microsoft.com/office/word/2006/wordml" xmlns:wps="http://schemas.microsoft.com/office/word/2010/wordprocessingShape" mc:Ignorable="w14 wp14">
   <w:docDefaults>
     <w:rPrDefault>
       <w:rPr>
@@ -332,7 +334,7 @@
     </w:rPrDefault>
     <w:pPrDefault/>
   </w:docDefaults>
-  <w:latentStyles w:defLockedState="0" w:defUIPriority="99" w:defSemiHidden="1" w:defUnhideWhenUsed="1" w:defQFormat="0" w:count="276">
+  <w:latentStyles w:defLockedState="0" w:defUIPriority="99" w:defSemiHidden="1" w:defUnhideWhenUsed="1" w:defQFormat="0" w:count="267">
     <w:lsdException w:name="Normal" w:semiHidden="0" w:uiPriority="0" w:unhideWhenUsed="0" w:qFormat="1"/>
     <w:lsdException w:name="heading 1" w:semiHidden="0" w:uiPriority="9" w:unhideWhenUsed="0" w:qFormat="1"/>
     <w:lsdException w:name="heading 2" w:uiPriority="9" w:qFormat="1"/>

</xml_diff>

<commit_message>
Doug is NOT the man
</commit_message>
<xml_diff>
--- a/Design.docx
+++ b/Design.docx
@@ -16,9 +16,6 @@
       <w:r>
         <w:t>Doug Hitchcock</w:t>
       </w:r>
-      <w:r>
-        <w:t xml:space="preserve">  is the man</w:t>
-      </w:r>
       <w:bookmarkStart w:id="0" w:name="_GoBack"/>
       <w:bookmarkEnd w:id="0"/>
     </w:p>
@@ -125,6 +122,9 @@
         <w:t>Include error handling in your discussions and diagrams.  (What if the server or client fails to send a valid message?)</w:t>
       </w:r>
     </w:p>
+    <w:p/>
+    <w:p/>
+    <w:p/>
     <w:sectPr>
       <w:pgSz w:w="12240" w:h="15840"/>
       <w:pgMar w:top="1440" w:right="1800" w:bottom="1440" w:left="1800" w:header="720" w:footer="720" w:gutter="0"/>

</xml_diff>